<commit_message>
tableau de bord rempli (sans burndown)
</commit_message>
<xml_diff>
--- a/Explorus/tableau de bord app3.docx
+++ b/Explorus/tableau de bord app3.docx
@@ -4,7 +4,7 @@
   <w:body>
     <w:tbl>
       <w:tblPr>
-        <w:tblStyle w:val="TableGrid"/>
+        <w:tblStyle w:val="Grilledutableau"/>
         <w:tblW w:w="8647" w:type="dxa"/>
         <w:tblInd w:w="-142" w:type="dxa"/>
         <w:tblBorders>
@@ -97,15 +97,15 @@
     <w:p/>
     <w:tbl>
       <w:tblPr>
-        <w:tblStyle w:val="TableGrid"/>
+        <w:tblStyle w:val="Grilledutableau"/>
         <w:tblW w:w="0" w:type="auto"/>
         <w:tblLook w:val="04A0" w:firstRow="1" w:lastRow="0" w:firstColumn="1" w:lastColumn="0" w:noHBand="0" w:noVBand="1"/>
       </w:tblPr>
       <w:tblGrid>
         <w:gridCol w:w="2286"/>
-        <w:gridCol w:w="2123"/>
-        <w:gridCol w:w="2116"/>
-        <w:gridCol w:w="2105"/>
+        <w:gridCol w:w="2141"/>
+        <w:gridCol w:w="2108"/>
+        <w:gridCol w:w="2095"/>
       </w:tblGrid>
       <w:tr>
         <w:tc>
@@ -168,6 +168,9 @@
               <w:t>3403)</w:t>
             </w:r>
             <w:r>
+              <w:rPr>
+                <w:noProof/>
+              </w:rPr>
               <w:drawing>
                 <wp:inline distT="0" distB="0" distL="0" distR="0" wp14:anchorId="713E8496" wp14:editId="5877837E">
                   <wp:extent cx="1313829" cy="1285875"/>
@@ -205,12 +208,31 @@
               </w:drawing>
             </w:r>
           </w:p>
+          <w:p/>
+          <w:p/>
+          <w:p>
+            <w:pPr>
+              <w:jc w:val="center"/>
+            </w:pPr>
+            <w:r>
+              <w:rPr>
+                <w:sz w:val="36"/>
+                <w:szCs w:val="36"/>
+              </w:rPr>
+              <w:t>(AC)</w:t>
+            </w:r>
+          </w:p>
         </w:tc>
         <w:tc>
           <w:tcPr>
             <w:tcW w:w="2157" w:type="dxa"/>
           </w:tcPr>
           <w:p>
+            <w:pPr>
+              <w:rPr>
+                <w:noProof/>
+              </w:rPr>
+            </w:pPr>
             <w:r>
               <w:t>Étienne Desbiens (dese</w:t>
             </w:r>
@@ -231,8 +253,8 @@
                 <w:noProof/>
               </w:rPr>
               <w:drawing>
-                <wp:inline distT="0" distB="0" distL="0" distR="0" wp14:anchorId="39615A03" wp14:editId="0F344441">
-                  <wp:extent cx="1114425" cy="1057106"/>
+                <wp:inline distT="0" distB="0" distL="0" distR="0" wp14:anchorId="39615A03" wp14:editId="44119D8A">
+                  <wp:extent cx="1188162" cy="1127051"/>
                   <wp:effectExtent l="0" t="0" r="0" b="0"/>
                   <wp:docPr id="2" name="Image 2"/>
                   <wp:cNvGraphicFramePr>
@@ -254,7 +276,7 @@
                         <pic:spPr>
                           <a:xfrm>
                             <a:off x="0" y="0"/>
-                            <a:ext cx="1121722" cy="1064028"/>
+                            <a:ext cx="1198535" cy="1136891"/>
                           </a:xfrm>
                           <a:prstGeom prst="rect">
                             <a:avLst/>
@@ -265,6 +287,60 @@
                   </a:graphic>
                 </wp:inline>
               </w:drawing>
+            </w:r>
+          </w:p>
+          <w:p>
+            <w:pPr>
+              <w:rPr>
+                <w:noProof/>
+              </w:rPr>
+            </w:pPr>
+          </w:p>
+          <w:p>
+            <w:pPr>
+              <w:rPr>
+                <w:noProof/>
+              </w:rPr>
+            </w:pPr>
+          </w:p>
+          <w:p>
+            <w:pPr>
+              <w:rPr>
+                <w:noProof/>
+              </w:rPr>
+            </w:pPr>
+          </w:p>
+          <w:p>
+            <w:pPr>
+              <w:rPr>
+                <w:noProof/>
+              </w:rPr>
+            </w:pPr>
+          </w:p>
+          <w:p>
+            <w:pPr>
+              <w:jc w:val="center"/>
+            </w:pPr>
+            <w:r>
+              <w:rPr>
+                <w:sz w:val="36"/>
+                <w:szCs w:val="36"/>
+              </w:rPr>
+              <w:t>(</w:t>
+            </w:r>
+            <w:r>
+              <w:rPr>
+                <w:sz w:val="36"/>
+                <w:szCs w:val="36"/>
+              </w:rPr>
+              <w:t>ED</w:t>
+            </w:r>
+            <w:r>
+              <w:rPr>
+                <w:sz w:val="36"/>
+                <w:szCs w:val="36"/>
+              </w:rPr>
+              <w:t>)</w:t>
             </w:r>
           </w:p>
         </w:tc>
@@ -317,6 +393,35 @@
                   </a:graphic>
                 </wp:inline>
               </w:drawing>
+            </w:r>
+          </w:p>
+          <w:p/>
+          <w:p/>
+          <w:p/>
+          <w:p>
+            <w:pPr>
+              <w:jc w:val="center"/>
+            </w:pPr>
+            <w:r>
+              <w:rPr>
+                <w:sz w:val="36"/>
+                <w:szCs w:val="36"/>
+              </w:rPr>
+              <w:t>(</w:t>
+            </w:r>
+            <w:r>
+              <w:rPr>
+                <w:sz w:val="36"/>
+                <w:szCs w:val="36"/>
+              </w:rPr>
+              <w:t>EN</w:t>
+            </w:r>
+            <w:r>
+              <w:rPr>
+                <w:sz w:val="36"/>
+                <w:szCs w:val="36"/>
+              </w:rPr>
+              <w:t>)</w:t>
             </w:r>
           </w:p>
           <w:p/>
@@ -394,6 +499,36 @@
               </w:drawing>
             </w:r>
           </w:p>
+          <w:p/>
+          <w:p/>
+          <w:p/>
+          <w:p/>
+          <w:p>
+            <w:pPr>
+              <w:jc w:val="center"/>
+            </w:pPr>
+            <w:r>
+              <w:rPr>
+                <w:sz w:val="36"/>
+                <w:szCs w:val="36"/>
+              </w:rPr>
+              <w:t>(</w:t>
+            </w:r>
+            <w:r>
+              <w:rPr>
+                <w:sz w:val="36"/>
+                <w:szCs w:val="36"/>
+              </w:rPr>
+              <w:t>VC</w:t>
+            </w:r>
+            <w:r>
+              <w:rPr>
+                <w:sz w:val="36"/>
+                <w:szCs w:val="36"/>
+              </w:rPr>
+              <w:t>)</w:t>
+            </w:r>
+          </w:p>
         </w:tc>
       </w:tr>
     </w:tbl>
@@ -430,7 +565,7 @@
     <w:p/>
     <w:tbl>
       <w:tblPr>
-        <w:tblStyle w:val="TableGrid"/>
+        <w:tblStyle w:val="Grilledutableau"/>
         <w:tblW w:w="0" w:type="auto"/>
         <w:tblLook w:val="04A0" w:firstRow="1" w:lastRow="0" w:firstColumn="1" w:lastColumn="0" w:noHBand="0" w:noVBand="1"/>
       </w:tblPr>
@@ -611,7 +746,7 @@
     <w:p/>
     <w:tbl>
       <w:tblPr>
-        <w:tblStyle w:val="TableGrid"/>
+        <w:tblStyle w:val="Grilledutableau"/>
         <w:tblW w:w="8630" w:type="dxa"/>
         <w:tblLook w:val="04A0" w:firstRow="1" w:lastRow="0" w:firstColumn="1" w:lastColumn="0" w:noHBand="0" w:noVBand="1"/>
       </w:tblPr>
@@ -647,7 +782,7 @@
                 <w:b/>
                 <w:bCs/>
               </w:rPr>
-              <w:t>2</w:t>
+              <w:t>3</w:t>
             </w:r>
             <w:r>
               <w:rPr>
@@ -661,7 +796,7 @@
                 <w:b/>
                 <w:bCs/>
               </w:rPr>
-              <w:t>2</w:t>
+              <w:t>3</w:t>
             </w:r>
           </w:p>
         </w:tc>
@@ -816,7 +951,16 @@
           <w:tcPr>
             <w:tcW w:w="1723" w:type="dxa"/>
           </w:tcPr>
-          <w:p/>
+          <w:p>
+            <w:proofErr w:type="gramStart"/>
+            <w:r>
+              <w:t>ED(</w:t>
+            </w:r>
+            <w:proofErr w:type="gramEnd"/>
+            <w:r>
+              <w:t>100%)</w:t>
+            </w:r>
+          </w:p>
         </w:tc>
         <w:tc>
           <w:tcPr>
@@ -861,6 +1005,16 @@
           <w:tcPr>
             <w:tcW w:w="1723" w:type="dxa"/>
           </w:tcPr>
+          <w:p>
+            <w:proofErr w:type="gramStart"/>
+            <w:r>
+              <w:t>EN(</w:t>
+            </w:r>
+            <w:proofErr w:type="gramEnd"/>
+            <w:r>
+              <w:t>100%)</w:t>
+            </w:r>
+          </w:p>
           <w:p/>
         </w:tc>
         <w:tc>
@@ -906,13 +1060,29 @@
           <w:tcPr>
             <w:tcW w:w="1723" w:type="dxa"/>
           </w:tcPr>
-          <w:p/>
+          <w:p>
+            <w:proofErr w:type="gramStart"/>
+            <w:r>
+              <w:t>EN</w:t>
+            </w:r>
+            <w:r>
+              <w:t>(</w:t>
+            </w:r>
+            <w:proofErr w:type="gramEnd"/>
+            <w:r>
+              <w:t>100%)</w:t>
+            </w:r>
+          </w:p>
         </w:tc>
         <w:tc>
           <w:tcPr>
             <w:tcW w:w="1721" w:type="dxa"/>
           </w:tcPr>
-          <w:p/>
+          <w:p>
+            <w:r>
+              <w:t>90%</w:t>
+            </w:r>
+          </w:p>
         </w:tc>
       </w:tr>
       <w:tr>
@@ -952,13 +1122,29 @@
           <w:tcPr>
             <w:tcW w:w="1723" w:type="dxa"/>
           </w:tcPr>
-          <w:p/>
+          <w:p>
+            <w:proofErr w:type="gramStart"/>
+            <w:r>
+              <w:t>EN</w:t>
+            </w:r>
+            <w:r>
+              <w:t>(</w:t>
+            </w:r>
+            <w:proofErr w:type="gramEnd"/>
+            <w:r>
+              <w:t>100%)</w:t>
+            </w:r>
+          </w:p>
         </w:tc>
         <w:tc>
           <w:tcPr>
             <w:tcW w:w="1721" w:type="dxa"/>
           </w:tcPr>
-          <w:p/>
+          <w:p>
+            <w:r>
+              <w:t>100%</w:t>
+            </w:r>
+          </w:p>
         </w:tc>
       </w:tr>
       <w:tr>
@@ -997,7 +1183,19 @@
           <w:tcPr>
             <w:tcW w:w="1723" w:type="dxa"/>
           </w:tcPr>
-          <w:p/>
+          <w:p>
+            <w:proofErr w:type="gramStart"/>
+            <w:r>
+              <w:t>ED</w:t>
+            </w:r>
+            <w:r>
+              <w:t>(</w:t>
+            </w:r>
+            <w:proofErr w:type="gramEnd"/>
+            <w:r>
+              <w:t>100%)</w:t>
+            </w:r>
+          </w:p>
         </w:tc>
         <w:tc>
           <w:tcPr>
@@ -1042,7 +1240,19 @@
           <w:tcPr>
             <w:tcW w:w="1723" w:type="dxa"/>
           </w:tcPr>
-          <w:p/>
+          <w:p>
+            <w:proofErr w:type="gramStart"/>
+            <w:r>
+              <w:t>VC</w:t>
+            </w:r>
+            <w:r>
+              <w:t>(</w:t>
+            </w:r>
+            <w:proofErr w:type="gramEnd"/>
+            <w:r>
+              <w:t>100%)</w:t>
+            </w:r>
+          </w:p>
         </w:tc>
         <w:tc>
           <w:tcPr>
@@ -1092,13 +1302,32 @@
           <w:tcPr>
             <w:tcW w:w="1723" w:type="dxa"/>
           </w:tcPr>
-          <w:p/>
+          <w:p>
+            <w:proofErr w:type="gramStart"/>
+            <w:r>
+              <w:t>VC</w:t>
+            </w:r>
+            <w:r>
+              <w:t>(</w:t>
+            </w:r>
+            <w:proofErr w:type="gramEnd"/>
+            <w:r>
+              <w:t>100%)</w:t>
+            </w:r>
+          </w:p>
         </w:tc>
         <w:tc>
           <w:tcPr>
             <w:tcW w:w="1721" w:type="dxa"/>
           </w:tcPr>
-          <w:p/>
+          <w:p>
+            <w:r>
+              <w:rPr>
+                <w:highlight w:val="yellow"/>
+              </w:rPr>
+              <w:t>100%</w:t>
+            </w:r>
+          </w:p>
         </w:tc>
       </w:tr>
       <w:tr>
@@ -1142,7 +1371,19 @@
           <w:tcPr>
             <w:tcW w:w="1723" w:type="dxa"/>
           </w:tcPr>
-          <w:p/>
+          <w:p>
+            <w:proofErr w:type="gramStart"/>
+            <w:r>
+              <w:t>EN</w:t>
+            </w:r>
+            <w:r>
+              <w:t>(</w:t>
+            </w:r>
+            <w:proofErr w:type="gramEnd"/>
+            <w:r>
+              <w:t>100%)</w:t>
+            </w:r>
+          </w:p>
         </w:tc>
         <w:tc>
           <w:tcPr>
@@ -1200,7 +1441,19 @@
           <w:tcPr>
             <w:tcW w:w="1723" w:type="dxa"/>
           </w:tcPr>
-          <w:p/>
+          <w:p>
+            <w:proofErr w:type="gramStart"/>
+            <w:r>
+              <w:t>ED</w:t>
+            </w:r>
+            <w:r>
+              <w:t>(</w:t>
+            </w:r>
+            <w:proofErr w:type="gramEnd"/>
+            <w:r>
+              <w:t>100%)</w:t>
+            </w:r>
+          </w:p>
         </w:tc>
         <w:tc>
           <w:tcPr>
@@ -1245,7 +1498,29 @@
           <w:tcPr>
             <w:tcW w:w="1723" w:type="dxa"/>
           </w:tcPr>
-          <w:p/>
+          <w:p>
+            <w:proofErr w:type="gramStart"/>
+            <w:r>
+              <w:t>AC</w:t>
+            </w:r>
+            <w:r>
+              <w:t>(</w:t>
+            </w:r>
+            <w:proofErr w:type="gramEnd"/>
+            <w:r>
+              <w:t>100%)</w:t>
+            </w:r>
+          </w:p>
+          <w:p>
+            <w:proofErr w:type="gramStart"/>
+            <w:r>
+              <w:t>ED(</w:t>
+            </w:r>
+            <w:proofErr w:type="gramEnd"/>
+            <w:r>
+              <w:t>100%)</w:t>
+            </w:r>
+          </w:p>
         </w:tc>
         <w:tc>
           <w:tcPr>
@@ -1290,7 +1565,22 @@
           <w:tcPr>
             <w:tcW w:w="1723" w:type="dxa"/>
           </w:tcPr>
-          <w:p/>
+          <w:p>
+            <w:proofErr w:type="gramStart"/>
+            <w:r>
+              <w:t>AC</w:t>
+            </w:r>
+            <w:r>
+              <w:t>(</w:t>
+            </w:r>
+            <w:proofErr w:type="gramEnd"/>
+            <w:r>
+              <w:t>30</w:t>
+            </w:r>
+            <w:r>
+              <w:t>%)</w:t>
+            </w:r>
+          </w:p>
         </w:tc>
         <w:tc>
           <w:tcPr>
@@ -1335,13 +1625,26 @@
           <w:tcPr>
             <w:tcW w:w="1723" w:type="dxa"/>
           </w:tcPr>
-          <w:p/>
+          <w:p>
+            <w:proofErr w:type="gramStart"/>
+            <w:r>
+              <w:t>AC(</w:t>
+            </w:r>
+            <w:proofErr w:type="gramEnd"/>
+            <w:r>
+              <w:t>0%)</w:t>
+            </w:r>
+          </w:p>
         </w:tc>
         <w:tc>
           <w:tcPr>
             <w:tcW w:w="1721" w:type="dxa"/>
           </w:tcPr>
-          <w:p/>
+          <w:p>
+            <w:r>
+              <w:t>0%</w:t>
+            </w:r>
+          </w:p>
         </w:tc>
       </w:tr>
       <w:tr>
@@ -1361,7 +1664,7 @@
           </w:tcPr>
           <w:p>
             <w:r>
-              <w:t>Tests du système de replay</w:t>
+              <w:t>Modification Menu selon la validation</w:t>
             </w:r>
           </w:p>
         </w:tc>
@@ -1380,7 +1683,19 @@
           <w:tcPr>
             <w:tcW w:w="1723" w:type="dxa"/>
           </w:tcPr>
-          <w:p/>
+          <w:p>
+            <w:proofErr w:type="gramStart"/>
+            <w:r>
+              <w:t>EN</w:t>
+            </w:r>
+            <w:r>
+              <w:t>(</w:t>
+            </w:r>
+            <w:proofErr w:type="gramEnd"/>
+            <w:r>
+              <w:t>100%)</w:t>
+            </w:r>
+          </w:p>
         </w:tc>
         <w:tc>
           <w:tcPr>
@@ -1406,8 +1721,13 @@
           </w:tcPr>
           <w:p>
             <w:r>
-              <w:t>Tests des nouveaux comportement</w:t>
-            </w:r>
+              <w:t xml:space="preserve">Modification Comportements selon la </w:t>
+            </w:r>
+            <w:proofErr w:type="spellStart"/>
+            <w:r>
+              <w:t>valid</w:t>
+            </w:r>
+            <w:proofErr w:type="spellEnd"/>
           </w:p>
         </w:tc>
         <w:tc>
@@ -1425,7 +1745,19 @@
           <w:tcPr>
             <w:tcW w:w="1723" w:type="dxa"/>
           </w:tcPr>
-          <w:p/>
+          <w:p>
+            <w:proofErr w:type="gramStart"/>
+            <w:r>
+              <w:t>VC</w:t>
+            </w:r>
+            <w:r>
+              <w:t>(</w:t>
+            </w:r>
+            <w:proofErr w:type="gramEnd"/>
+            <w:r>
+              <w:t>100%)</w:t>
+            </w:r>
+          </w:p>
         </w:tc>
         <w:tc>
           <w:tcPr>
@@ -1451,8 +1783,21 @@
           </w:tcPr>
           <w:p>
             <w:r>
-              <w:t>Tests du menu</w:t>
-            </w:r>
+              <w:t xml:space="preserve">Modifications </w:t>
+            </w:r>
+            <w:proofErr w:type="spellStart"/>
+            <w:r>
+              <w:t>Map</w:t>
+            </w:r>
+            <w:proofErr w:type="spellEnd"/>
+            <w:r>
+              <w:t xml:space="preserve"> selon la </w:t>
+            </w:r>
+            <w:proofErr w:type="spellStart"/>
+            <w:r>
+              <w:t>valid</w:t>
+            </w:r>
+            <w:proofErr w:type="spellEnd"/>
           </w:p>
         </w:tc>
         <w:tc>
@@ -1470,115 +1815,19 @@
           <w:tcPr>
             <w:tcW w:w="1723" w:type="dxa"/>
           </w:tcPr>
-          <w:p/>
-        </w:tc>
-        <w:tc>
-          <w:tcPr>
-            <w:tcW w:w="1721" w:type="dxa"/>
-          </w:tcPr>
-          <w:p/>
-        </w:tc>
-      </w:tr>
-      <w:tr>
-        <w:tc>
-          <w:tcPr>
-            <w:tcW w:w="540" w:type="dxa"/>
-          </w:tcPr>
-          <w:p>
-            <w:r>
-              <w:t>16</w:t>
-            </w:r>
-          </w:p>
-        </w:tc>
-        <w:tc>
-          <w:tcPr>
-            <w:tcW w:w="2924" w:type="dxa"/>
-          </w:tcPr>
-          <w:p>
-            <w:r>
-              <w:t xml:space="preserve">Tests du choix de </w:t>
-            </w:r>
-            <w:proofErr w:type="spellStart"/>
-            <w:r>
-              <w:t>map</w:t>
-            </w:r>
-            <w:proofErr w:type="spellEnd"/>
-          </w:p>
-        </w:tc>
-        <w:tc>
-          <w:tcPr>
-            <w:tcW w:w="1722" w:type="dxa"/>
-            <w:vAlign w:val="center"/>
-          </w:tcPr>
-          <w:p>
-            <w:pPr>
-              <w:jc w:val="center"/>
-            </w:pPr>
-          </w:p>
-        </w:tc>
-        <w:tc>
-          <w:tcPr>
-            <w:tcW w:w="1723" w:type="dxa"/>
-          </w:tcPr>
-          <w:p/>
-        </w:tc>
-        <w:tc>
-          <w:tcPr>
-            <w:tcW w:w="1721" w:type="dxa"/>
-          </w:tcPr>
-          <w:p/>
-        </w:tc>
-      </w:tr>
-      <w:tr>
-        <w:tc>
-          <w:tcPr>
-            <w:tcW w:w="540" w:type="dxa"/>
-          </w:tcPr>
-          <w:p>
-            <w:r>
-              <w:t>17</w:t>
-            </w:r>
-          </w:p>
-        </w:tc>
-        <w:tc>
-          <w:tcPr>
-            <w:tcW w:w="2924" w:type="dxa"/>
-          </w:tcPr>
-          <w:p>
-            <w:r>
-              <w:t xml:space="preserve">Tests du </w:t>
-            </w:r>
-            <w:proofErr w:type="spellStart"/>
-            <w:r>
-              <w:t>spawning</w:t>
-            </w:r>
-            <w:proofErr w:type="spellEnd"/>
-            <w:r>
-              <w:t xml:space="preserve"> aléatoire des </w:t>
-            </w:r>
-            <w:proofErr w:type="spellStart"/>
-            <w:r>
-              <w:t>slimes</w:t>
-            </w:r>
-            <w:proofErr w:type="spellEnd"/>
-          </w:p>
-        </w:tc>
-        <w:tc>
-          <w:tcPr>
-            <w:tcW w:w="1722" w:type="dxa"/>
-            <w:vAlign w:val="center"/>
-          </w:tcPr>
-          <w:p>
-            <w:pPr>
-              <w:jc w:val="center"/>
-            </w:pPr>
-          </w:p>
-        </w:tc>
-        <w:tc>
-          <w:tcPr>
-            <w:tcW w:w="1723" w:type="dxa"/>
-          </w:tcPr>
-          <w:p/>
+          <w:p>
+            <w:proofErr w:type="gramStart"/>
+            <w:r>
+              <w:t>ED</w:t>
+            </w:r>
+            <w:r>
+              <w:t>(</w:t>
+            </w:r>
+            <w:proofErr w:type="gramEnd"/>
+            <w:r>
+              <w:t>100%)</w:t>
+            </w:r>
+          </w:p>
         </w:tc>
         <w:tc>
           <w:tcPr>
@@ -1600,7 +1849,7 @@
     </w:p>
     <w:p>
       <w:pPr>
-        <w:pStyle w:val="ListParagraph"/>
+        <w:pStyle w:val="Paragraphedeliste"/>
         <w:numPr>
           <w:ilvl w:val="0"/>
           <w:numId w:val="2"/>
@@ -1617,7 +1866,7 @@
     </w:p>
     <w:p>
       <w:pPr>
-        <w:pStyle w:val="ListParagraph"/>
+        <w:pStyle w:val="Paragraphedeliste"/>
         <w:numPr>
           <w:ilvl w:val="0"/>
           <w:numId w:val="2"/>
@@ -1634,7 +1883,7 @@
     </w:p>
     <w:p>
       <w:pPr>
-        <w:pStyle w:val="ListParagraph"/>
+        <w:pStyle w:val="Paragraphedeliste"/>
         <w:numPr>
           <w:ilvl w:val="0"/>
           <w:numId w:val="2"/>
@@ -1667,7 +1916,7 @@
     </w:p>
     <w:p>
       <w:pPr>
-        <w:pStyle w:val="ListParagraph"/>
+        <w:pStyle w:val="Paragraphedeliste"/>
         <w:numPr>
           <w:ilvl w:val="0"/>
           <w:numId w:val="2"/>
@@ -2348,13 +2597,12 @@
     <w:qFormat/>
     <w:rsid w:val="00A16A56"/>
   </w:style>
-  <w:style w:type="character" w:default="1" w:styleId="DefaultParagraphFont">
+  <w:style w:type="character" w:default="1" w:styleId="Policepardfaut">
     <w:name w:val="Default Paragraph Font"/>
     <w:uiPriority w:val="1"/>
-    <w:semiHidden/>
     <w:unhideWhenUsed/>
   </w:style>
-  <w:style w:type="table" w:default="1" w:styleId="TableNormal">
+  <w:style w:type="table" w:default="1" w:styleId="TableauNormal">
     <w:name w:val="Normal Table"/>
     <w:uiPriority w:val="99"/>
     <w:semiHidden/>
@@ -2369,15 +2617,15 @@
       </w:tblCellMar>
     </w:tblPr>
   </w:style>
-  <w:style w:type="numbering" w:default="1" w:styleId="NoList">
+  <w:style w:type="numbering" w:default="1" w:styleId="Aucuneliste">
     <w:name w:val="No List"/>
     <w:uiPriority w:val="99"/>
     <w:semiHidden/>
     <w:unhideWhenUsed/>
   </w:style>
-  <w:style w:type="table" w:styleId="TableGrid">
+  <w:style w:type="table" w:styleId="Grilledutableau">
     <w:name w:val="Table Grid"/>
-    <w:basedOn w:val="TableNormal"/>
+    <w:basedOn w:val="TableauNormal"/>
     <w:uiPriority w:val="39"/>
     <w:rsid w:val="00B24CB2"/>
     <w:pPr>
@@ -2394,7 +2642,7 @@
       </w:tblBorders>
     </w:tblPr>
   </w:style>
-  <w:style w:type="paragraph" w:styleId="ListParagraph">
+  <w:style w:type="paragraph" w:styleId="Paragraphedeliste">
     <w:name w:val="List Paragraph"/>
     <w:basedOn w:val="Normal"/>
     <w:uiPriority w:val="34"/>
@@ -2405,10 +2653,10 @@
       <w:contextualSpacing/>
     </w:pPr>
   </w:style>
-  <w:style w:type="paragraph" w:styleId="CommentText">
+  <w:style w:type="paragraph" w:styleId="Commentaire">
     <w:name w:val="annotation text"/>
     <w:basedOn w:val="Normal"/>
-    <w:link w:val="CommentTextChar"/>
+    <w:link w:val="CommentaireCar"/>
     <w:uiPriority w:val="99"/>
     <w:semiHidden/>
     <w:unhideWhenUsed/>
@@ -2421,10 +2669,10 @@
       <w:szCs w:val="20"/>
     </w:rPr>
   </w:style>
-  <w:style w:type="character" w:customStyle="1" w:styleId="CommentTextChar">
-    <w:name w:val="Comment Text Char"/>
-    <w:basedOn w:val="DefaultParagraphFont"/>
-    <w:link w:val="CommentText"/>
+  <w:style w:type="character" w:customStyle="1" w:styleId="CommentaireCar">
+    <w:name w:val="Commentaire Car"/>
+    <w:basedOn w:val="Policepardfaut"/>
+    <w:link w:val="Commentaire"/>
     <w:uiPriority w:val="99"/>
     <w:semiHidden/>
     <w:rsid w:val="00E6157C"/>
@@ -2433,9 +2681,9 @@
       <w:szCs w:val="20"/>
     </w:rPr>
   </w:style>
-  <w:style w:type="character" w:styleId="CommentReference">
+  <w:style w:type="character" w:styleId="Marquedecommentaire">
     <w:name w:val="annotation reference"/>
-    <w:basedOn w:val="DefaultParagraphFont"/>
+    <w:basedOn w:val="Policepardfaut"/>
     <w:uiPriority w:val="99"/>
     <w:semiHidden/>
     <w:unhideWhenUsed/>
@@ -2744,21 +2992,6 @@
 </file>
 
 <file path=customXml/item1.xml><?xml version="1.0" encoding="utf-8"?>
-<?mso-contentType ?>
-<FormTemplates xmlns="http://schemas.microsoft.com/sharepoint/v3/contenttype/forms">
-  <Display>DocumentLibraryForm</Display>
-  <Edit>DocumentLibraryForm</Edit>
-  <New>DocumentLibraryForm</New>
-</FormTemplates>
-</file>
-
-<file path=customXml/item2.xml><?xml version="1.0" encoding="utf-8"?>
-<p:properties xmlns:p="http://schemas.microsoft.com/office/2006/metadata/properties" xmlns:xsi="http://www.w3.org/2001/XMLSchema-instance" xmlns:pc="http://schemas.microsoft.com/office/infopath/2007/PartnerControls">
-  <documentManagement/>
-</p:properties>
-</file>
-
-<file path=customXml/item3.xml><?xml version="1.0" encoding="utf-8"?>
 <ct:contentTypeSchema xmlns:ct="http://schemas.microsoft.com/office/2006/metadata/contentType" xmlns:ma="http://schemas.microsoft.com/office/2006/metadata/properties/metaAttributes" ct:_="" ma:_="" ma:contentTypeName="Document" ma:contentTypeID="0x01010039328B3DD40EB2428422375A8E41DA37" ma:contentTypeVersion="13" ma:contentTypeDescription="Crée un document." ma:contentTypeScope="" ma:versionID="7e6f5f0439dd028589115475cf333310">
   <xsd:schema xmlns:xsd="http://www.w3.org/2001/XMLSchema" xmlns:xs="http://www.w3.org/2001/XMLSchema" xmlns:p="http://schemas.microsoft.com/office/2006/metadata/properties" xmlns:ns3="769258b2-d4da-4141-aaf7-ea7d5ac2bca7" xmlns:ns4="ea57ec6c-f335-44d0-85f3-8acf91888140" targetNamespace="http://schemas.microsoft.com/office/2006/metadata/properties" ma:root="true" ma:fieldsID="4bc56c8ef1bab723fc0b47e660da61c2" ns3:_="" ns4:_="">
     <xsd:import namespace="769258b2-d4da-4141-aaf7-ea7d5ac2bca7"/>
@@ -2981,24 +3214,22 @@
 </ct:contentTypeSchema>
 </file>
 
-<file path=customXml/itemProps1.xml><?xml version="1.0" encoding="utf-8"?>
-<ds:datastoreItem xmlns:ds="http://schemas.openxmlformats.org/officeDocument/2006/customXml" ds:itemID="{66F2076B-9C96-4EC3-9996-EF19C7219784}">
-  <ds:schemaRefs>
-    <ds:schemaRef ds:uri="http://schemas.microsoft.com/sharepoint/v3/contenttype/forms"/>
-  </ds:schemaRefs>
-</ds:datastoreItem>
+<file path=customXml/item2.xml><?xml version="1.0" encoding="utf-8"?>
+<p:properties xmlns:p="http://schemas.microsoft.com/office/2006/metadata/properties" xmlns:xsi="http://www.w3.org/2001/XMLSchema-instance" xmlns:pc="http://schemas.microsoft.com/office/infopath/2007/PartnerControls">
+  <documentManagement/>
+</p:properties>
 </file>
 
-<file path=customXml/itemProps2.xml><?xml version="1.0" encoding="utf-8"?>
-<ds:datastoreItem xmlns:ds="http://schemas.openxmlformats.org/officeDocument/2006/customXml" ds:itemID="{8800016E-730F-418A-8404-5BF2D77E0FBC}">
-  <ds:schemaRefs>
-    <ds:schemaRef ds:uri="http://schemas.microsoft.com/office/2006/metadata/properties"/>
-    <ds:schemaRef ds:uri="http://schemas.microsoft.com/office/infopath/2007/PartnerControls"/>
-  </ds:schemaRefs>
-</ds:datastoreItem>
+<file path=customXml/item3.xml><?xml version="1.0" encoding="utf-8"?>
+<?mso-contentType ?>
+<FormTemplates xmlns="http://schemas.microsoft.com/sharepoint/v3/contenttype/forms">
+  <Display>DocumentLibraryForm</Display>
+  <Edit>DocumentLibraryForm</Edit>
+  <New>DocumentLibraryForm</New>
+</FormTemplates>
 </file>
 
-<file path=customXml/itemProps3.xml><?xml version="1.0" encoding="utf-8"?>
+<file path=customXml/itemProps1.xml><?xml version="1.0" encoding="utf-8"?>
 <ds:datastoreItem xmlns:ds="http://schemas.openxmlformats.org/officeDocument/2006/customXml" ds:itemID="{2DF4A3E2-331D-4395-8917-2E6B81B58764}">
   <ds:schemaRefs>
     <ds:schemaRef ds:uri="http://schemas.microsoft.com/office/2006/metadata/contentType"/>
@@ -3015,4 +3246,21 @@
     <ds:schemaRef ds:uri="http://schemas.microsoft.com/internal/obd"/>
   </ds:schemaRefs>
 </ds:datastoreItem>
+</file>
+
+<file path=customXml/itemProps2.xml><?xml version="1.0" encoding="utf-8"?>
+<ds:datastoreItem xmlns:ds="http://schemas.openxmlformats.org/officeDocument/2006/customXml" ds:itemID="{8800016E-730F-418A-8404-5BF2D77E0FBC}">
+  <ds:schemaRefs>
+    <ds:schemaRef ds:uri="http://schemas.microsoft.com/office/2006/metadata/properties"/>
+    <ds:schemaRef ds:uri="http://schemas.microsoft.com/office/infopath/2007/PartnerControls"/>
+  </ds:schemaRefs>
+</ds:datastoreItem>
+</file>
+
+<file path=customXml/itemProps3.xml><?xml version="1.0" encoding="utf-8"?>
+<ds:datastoreItem xmlns:ds="http://schemas.openxmlformats.org/officeDocument/2006/customXml" ds:itemID="{66F2076B-9C96-4EC3-9996-EF19C7219784}">
+  <ds:schemaRefs>
+    <ds:schemaRef ds:uri="http://schemas.microsoft.com/sharepoint/v3/contenttype/forms"/>
+  </ds:schemaRefs>
+</ds:datastoreItem>
 </file>
</xml_diff>